<commit_message>
all except little things, geoanalysis and ML
</commit_message>
<xml_diff>
--- a/Отчет2.docx
+++ b/Отчет2.docx
@@ -1386,15 +1386,17 @@
           <w:rFonts w:ascii="Times New Roman" w:hAnsi="Times New Roman" w:cs="Times New Roman"/>
           <w:sz w:val="28"/>
           <w:szCs w:val="28"/>
-        </w:rPr>
-      </w:pPr>
-      <w:r>
-        <w:rPr>
-          <w:rFonts w:ascii="Times New Roman" w:hAnsi="Times New Roman" w:cs="Times New Roman"/>
-          <w:sz w:val="28"/>
-          <w:szCs w:val="28"/>
-        </w:rPr>
-        <w:t>ААААААААААААААА</w:t>
+          <w:lang w:val="en-US"/>
+        </w:rPr>
+      </w:pPr>
+      <w:r>
+        <w:rPr>
+          <w:rFonts w:ascii="Times New Roman" w:hAnsi="Times New Roman" w:cs="Times New Roman"/>
+          <w:sz w:val="28"/>
+          <w:szCs w:val="28"/>
+          <w:lang w:val="en-US"/>
+        </w:rPr>
+        <w:t>[]</w:t>
       </w:r>
     </w:p>
     <w:p>
@@ -1872,7 +1874,7 @@
                     <pic:cNvPicPr/>
                   </pic:nvPicPr>
                   <pic:blipFill>
-                    <a:blip r:embed="rId5"/>
+                    <a:blip r:embed="rId6"/>
                     <a:stretch>
                       <a:fillRect/>
                     </a:stretch>
@@ -1908,6 +1910,7 @@
     <w:p>
       <w:pPr>
         <w:spacing w:after="0" w:line="360" w:lineRule="auto"/>
+        <w:ind w:firstLine="709"/>
         <w:jc w:val="both"/>
         <w:rPr>
           <w:noProof/>
@@ -1919,7 +1922,15 @@
           <w:sz w:val="28"/>
           <w:szCs w:val="28"/>
         </w:rPr>
-        <w:t>Вот итоговый код для парсинга ссылок всех объектов в сфере коммерческой недвижимости в Санкт-Петербурге и Ленинградской области.</w:t>
+        <w:t>Был написан</w:t>
+      </w:r>
+      <w:r>
+        <w:rPr>
+          <w:rFonts w:ascii="Times New Roman" w:hAnsi="Times New Roman" w:cs="Times New Roman"/>
+          <w:sz w:val="28"/>
+          <w:szCs w:val="28"/>
+        </w:rPr>
+        <w:t xml:space="preserve"> код для парсинга ссылок всех объектов в сфере коммерческой недвижимости в Санкт-Петербурге и Ленинградской области.</w:t>
       </w:r>
       <w:r>
         <w:rPr>
@@ -1963,7 +1974,7 @@
                     <pic:cNvPicPr/>
                   </pic:nvPicPr>
                   <pic:blipFill>
-                    <a:blip r:embed="rId6"/>
+                    <a:blip r:embed="rId7"/>
                     <a:stretch>
                       <a:fillRect/>
                     </a:stretch>
@@ -2307,7 +2318,23 @@
           <w:sz w:val="28"/>
           <w:szCs w:val="28"/>
         </w:rPr>
-        <w:t>каком формате те или данные записываются</w:t>
+        <w:t>каком формате те или</w:t>
+      </w:r>
+      <w:r>
+        <w:rPr>
+          <w:rFonts w:ascii="Times New Roman" w:hAnsi="Times New Roman" w:cs="Times New Roman"/>
+          <w:sz w:val="28"/>
+          <w:szCs w:val="28"/>
+        </w:rPr>
+        <w:t xml:space="preserve"> иные</w:t>
+      </w:r>
+      <w:r>
+        <w:rPr>
+          <w:rFonts w:ascii="Times New Roman" w:hAnsi="Times New Roman" w:cs="Times New Roman"/>
+          <w:sz w:val="28"/>
+          <w:szCs w:val="28"/>
+        </w:rPr>
+        <w:t xml:space="preserve"> данные записываются</w:t>
       </w:r>
       <w:r>
         <w:rPr>
@@ -2331,23 +2358,7 @@
           <w:sz w:val="28"/>
           <w:szCs w:val="28"/>
         </w:rPr>
-        <w:t>?</w:t>
-      </w:r>
-      <w:r>
-        <w:rPr>
-          <w:rFonts w:ascii="Times New Roman" w:hAnsi="Times New Roman" w:cs="Times New Roman"/>
-          <w:sz w:val="28"/>
-          <w:szCs w:val="28"/>
-        </w:rPr>
-        <w:t xml:space="preserve">   </w:t>
-      </w:r>
-      <w:r>
-        <w:rPr>
-          <w:rFonts w:ascii="Times New Roman" w:hAnsi="Times New Roman" w:cs="Times New Roman"/>
-          <w:sz w:val="28"/>
-          <w:szCs w:val="28"/>
-        </w:rPr>
-        <w:t xml:space="preserve">Обратившись к структуре кода одной из страниц </w:t>
+        <w:t xml:space="preserve">?Обратившись к структуре кода одной из страниц </w:t>
       </w:r>
       <w:r>
         <w:rPr>
@@ -2437,6 +2448,14 @@
         </w:rPr>
         <w:t>Название объявления</w:t>
       </w:r>
+      <w:r>
+        <w:rPr>
+          <w:rFonts w:ascii="Times New Roman" w:hAnsi="Times New Roman" w:cs="Times New Roman"/>
+          <w:sz w:val="28"/>
+          <w:szCs w:val="28"/>
+        </w:rPr>
+        <w:t>;</w:t>
+      </w:r>
     </w:p>
     <w:p>
       <w:pPr>
@@ -2462,6 +2481,14 @@
         </w:rPr>
         <w:t>Цена объекта</w:t>
       </w:r>
+      <w:r>
+        <w:rPr>
+          <w:rFonts w:ascii="Times New Roman" w:hAnsi="Times New Roman" w:cs="Times New Roman"/>
+          <w:sz w:val="28"/>
+          <w:szCs w:val="28"/>
+        </w:rPr>
+        <w:t>;</w:t>
+      </w:r>
     </w:p>
     <w:p>
       <w:pPr>
@@ -2487,6 +2514,14 @@
         </w:rPr>
         <w:t>Цена за квадрат</w:t>
       </w:r>
+      <w:r>
+        <w:rPr>
+          <w:rFonts w:ascii="Times New Roman" w:hAnsi="Times New Roman" w:cs="Times New Roman"/>
+          <w:sz w:val="28"/>
+          <w:szCs w:val="28"/>
+        </w:rPr>
+        <w:t>;</w:t>
+      </w:r>
     </w:p>
     <w:p>
       <w:pPr>
@@ -2521,6 +2556,14 @@
         </w:rPr>
         <w:t>^2</w:t>
       </w:r>
+      <w:r>
+        <w:rPr>
+          <w:rFonts w:ascii="Times New Roman" w:hAnsi="Times New Roman" w:cs="Times New Roman"/>
+          <w:sz w:val="28"/>
+          <w:szCs w:val="28"/>
+        </w:rPr>
+        <w:t>;</w:t>
+      </w:r>
     </w:p>
     <w:p>
       <w:pPr>
@@ -2546,6 +2589,14 @@
         </w:rPr>
         <w:t>Этаж</w:t>
       </w:r>
+      <w:r>
+        <w:rPr>
+          <w:rFonts w:ascii="Times New Roman" w:hAnsi="Times New Roman" w:cs="Times New Roman"/>
+          <w:sz w:val="28"/>
+          <w:szCs w:val="28"/>
+        </w:rPr>
+        <w:t>;</w:t>
+      </w:r>
     </w:p>
     <w:p>
       <w:pPr>
@@ -2571,6 +2622,14 @@
         </w:rPr>
         <w:t>Свободно ли помещение</w:t>
       </w:r>
+      <w:r>
+        <w:rPr>
+          <w:rFonts w:ascii="Times New Roman" w:hAnsi="Times New Roman" w:cs="Times New Roman"/>
+          <w:sz w:val="28"/>
+          <w:szCs w:val="28"/>
+        </w:rPr>
+        <w:t>;</w:t>
+      </w:r>
     </w:p>
     <w:p>
       <w:pPr>
@@ -2596,6 +2655,14 @@
         </w:rPr>
         <w:t>Город</w:t>
       </w:r>
+      <w:r>
+        <w:rPr>
+          <w:rFonts w:ascii="Times New Roman" w:hAnsi="Times New Roman" w:cs="Times New Roman"/>
+          <w:sz w:val="28"/>
+          <w:szCs w:val="28"/>
+        </w:rPr>
+        <w:t>;</w:t>
+      </w:r>
     </w:p>
     <w:p>
       <w:pPr>
@@ -2621,6 +2688,14 @@
         </w:rPr>
         <w:t>Район</w:t>
       </w:r>
+      <w:r>
+        <w:rPr>
+          <w:rFonts w:ascii="Times New Roman" w:hAnsi="Times New Roman" w:cs="Times New Roman"/>
+          <w:sz w:val="28"/>
+          <w:szCs w:val="28"/>
+        </w:rPr>
+        <w:t>;</w:t>
+      </w:r>
     </w:p>
     <w:p>
       <w:pPr>
@@ -2646,6 +2721,14 @@
         </w:rPr>
         <w:t>Округ</w:t>
       </w:r>
+      <w:r>
+        <w:rPr>
+          <w:rFonts w:ascii="Times New Roman" w:hAnsi="Times New Roman" w:cs="Times New Roman"/>
+          <w:sz w:val="28"/>
+          <w:szCs w:val="28"/>
+        </w:rPr>
+        <w:t>;</w:t>
+      </w:r>
     </w:p>
     <w:p>
       <w:pPr>
@@ -2671,6 +2754,14 @@
         </w:rPr>
         <w:t>Улица</w:t>
       </w:r>
+      <w:r>
+        <w:rPr>
+          <w:rFonts w:ascii="Times New Roman" w:hAnsi="Times New Roman" w:cs="Times New Roman"/>
+          <w:sz w:val="28"/>
+          <w:szCs w:val="28"/>
+        </w:rPr>
+        <w:t>;</w:t>
+      </w:r>
     </w:p>
     <w:p>
       <w:pPr>
@@ -2696,6 +2787,14 @@
         </w:rPr>
         <w:t>Номер дома</w:t>
       </w:r>
+      <w:r>
+        <w:rPr>
+          <w:rFonts w:ascii="Times New Roman" w:hAnsi="Times New Roman" w:cs="Times New Roman"/>
+          <w:sz w:val="28"/>
+          <w:szCs w:val="28"/>
+        </w:rPr>
+        <w:t>;</w:t>
+      </w:r>
     </w:p>
     <w:p>
       <w:pPr>
@@ -2721,6 +2820,14 @@
         </w:rPr>
         <w:t>Ссылка на страницу продавца</w:t>
       </w:r>
+      <w:r>
+        <w:rPr>
+          <w:rFonts w:ascii="Times New Roman" w:hAnsi="Times New Roman" w:cs="Times New Roman"/>
+          <w:sz w:val="28"/>
+          <w:szCs w:val="28"/>
+        </w:rPr>
+        <w:t>;</w:t>
+      </w:r>
     </w:p>
     <w:p>
       <w:pPr>
@@ -2746,6 +2853,14 @@
         </w:rPr>
         <w:t>Описание</w:t>
       </w:r>
+      <w:r>
+        <w:rPr>
+          <w:rFonts w:ascii="Times New Roman" w:hAnsi="Times New Roman" w:cs="Times New Roman"/>
+          <w:sz w:val="28"/>
+          <w:szCs w:val="28"/>
+        </w:rPr>
+        <w:t>;</w:t>
+      </w:r>
     </w:p>
     <w:p>
       <w:pPr>
@@ -2769,6 +2884,14 @@
           <w:szCs w:val="28"/>
         </w:rPr>
         <w:t>Список ближайших станции метро (мин)</w:t>
+      </w:r>
+      <w:r>
+        <w:rPr>
+          <w:rFonts w:ascii="Times New Roman" w:hAnsi="Times New Roman" w:cs="Times New Roman"/>
+          <w:sz w:val="28"/>
+          <w:szCs w:val="28"/>
+        </w:rPr>
+        <w:t>;</w:t>
       </w:r>
     </w:p>
     <w:p>
@@ -2976,7 +3099,7 @@
                     <pic:cNvPicPr/>
                   </pic:nvPicPr>
                   <pic:blipFill>
-                    <a:blip r:embed="rId7"/>
+                    <a:blip r:embed="rId8"/>
                     <a:stretch>
                       <a:fillRect/>
                     </a:stretch>
@@ -3206,7 +3329,7 @@
                     </pic:cNvPicPr>
                   </pic:nvPicPr>
                   <pic:blipFill>
-                    <a:blip r:embed="rId8">
+                    <a:blip r:embed="rId9">
                       <a:extLst>
                         <a:ext uri="{28A0092B-C50C-407E-A947-70E740481C1C}">
                           <a14:useLocalDpi xmlns:a14="http://schemas.microsoft.com/office/drawing/2010/main" val="0"/>
@@ -3936,7 +4059,7 @@
                     <pic:cNvPicPr/>
                   </pic:nvPicPr>
                   <pic:blipFill>
-                    <a:blip r:embed="rId9"/>
+                    <a:blip r:embed="rId10"/>
                     <a:stretch>
                       <a:fillRect/>
                     </a:stretch>
@@ -4063,7 +4186,7 @@
                     <pic:cNvPicPr/>
                   </pic:nvPicPr>
                   <pic:blipFill>
-                    <a:blip r:embed="rId10"/>
+                    <a:blip r:embed="rId11"/>
                     <a:stretch>
                       <a:fillRect/>
                     </a:stretch>
@@ -4340,7 +4463,23 @@
           <w:sz w:val="28"/>
           <w:szCs w:val="28"/>
         </w:rPr>
-        <w:t>Однако стоит учитывать, что возможно возникновение погрешностей и неточностей.</w:t>
+        <w:t>Однако стоит учитывать возможно</w:t>
+      </w:r>
+      <w:r>
+        <w:rPr>
+          <w:rFonts w:ascii="Times New Roman" w:hAnsi="Times New Roman" w:cs="Times New Roman"/>
+          <w:sz w:val="28"/>
+          <w:szCs w:val="28"/>
+        </w:rPr>
+        <w:t>е</w:t>
+      </w:r>
+      <w:r>
+        <w:rPr>
+          <w:rFonts w:ascii="Times New Roman" w:hAnsi="Times New Roman" w:cs="Times New Roman"/>
+          <w:sz w:val="28"/>
+          <w:szCs w:val="28"/>
+        </w:rPr>
+        <w:t xml:space="preserve"> возникновение погрешностей и неточностей.</w:t>
       </w:r>
     </w:p>
     <w:p>
@@ -4378,17 +4517,24 @@
         </w:rPr>
         <w:t xml:space="preserve"> база данных по Санкт-Петербургу, включающая основные объекты, по типу зданий, парковок, ж/д путей, дорог и так далее.</w:t>
       </w:r>
-    </w:p>
-    <w:p>
-      <w:pPr>
-        <w:spacing w:after="0" w:line="360" w:lineRule="auto"/>
-        <w:ind w:firstLine="709"/>
-        <w:jc w:val="both"/>
-        <w:rPr>
-          <w:rFonts w:ascii="Times New Roman" w:hAnsi="Times New Roman" w:cs="Times New Roman"/>
-          <w:sz w:val="28"/>
-          <w:szCs w:val="28"/>
-          <w:lang w:val="en-US"/>
+      <w:r>
+        <w:rPr>
+          <w:rFonts w:ascii="Times New Roman" w:hAnsi="Times New Roman" w:cs="Times New Roman"/>
+          <w:sz w:val="28"/>
+          <w:szCs w:val="28"/>
+        </w:rPr>
+        <w:t xml:space="preserve"> </w:t>
+      </w:r>
+    </w:p>
+    <w:p>
+      <w:pPr>
+        <w:spacing w:after="0" w:line="360" w:lineRule="auto"/>
+        <w:ind w:firstLine="709"/>
+        <w:jc w:val="both"/>
+        <w:rPr>
+          <w:rFonts w:ascii="Times New Roman" w:hAnsi="Times New Roman" w:cs="Times New Roman"/>
+          <w:sz w:val="28"/>
+          <w:szCs w:val="28"/>
         </w:rPr>
       </w:pPr>
       <w:r>
@@ -4441,23 +4587,7 @@
           <w:sz w:val="28"/>
           <w:szCs w:val="28"/>
         </w:rPr>
-        <w:t>разделение объектов на районы Санкт-Петербурга, используя фиктивные переменные. За базовое значение было решено взять Центральный район, при этом стоит отметить, что в выборке не оказалось данны</w:t>
-      </w:r>
-      <w:r>
-        <w:rPr>
-          <w:rFonts w:ascii="Times New Roman" w:hAnsi="Times New Roman" w:cs="Times New Roman"/>
-          <w:sz w:val="28"/>
-          <w:szCs w:val="28"/>
-        </w:rPr>
-        <w:t>х</w:t>
-      </w:r>
-      <w:r>
-        <w:rPr>
-          <w:rFonts w:ascii="Times New Roman" w:hAnsi="Times New Roman" w:cs="Times New Roman"/>
-          <w:sz w:val="28"/>
-          <w:szCs w:val="28"/>
-        </w:rPr>
-        <w:t xml:space="preserve"> по следующим районам: Колпинский, Курортный, Кронштадтский. В связи с чем, данные факторы были убраны из наших данных.</w:t>
+        <w:t>разделение объектов на районы Санкт-Петербурга, используя фиктивные переменные. За базовое значение было решено взять Центральный район, при этом стоит отметить, что в выборке не оказалось данных по следующим районам: Колпинский, Курортный, Кронштадтский. В связи с чем, данные факторы были убраны из наших данных.</w:t>
       </w:r>
     </w:p>
     <w:p>
@@ -4569,7 +4699,7 @@
                     <pic:cNvPicPr/>
                   </pic:nvPicPr>
                   <pic:blipFill>
-                    <a:blip r:embed="rId11"/>
+                    <a:blip r:embed="rId12"/>
                     <a:stretch>
                       <a:fillRect/>
                     </a:stretch>
@@ -4631,7 +4761,7 @@
                     <pic:cNvPicPr/>
                   </pic:nvPicPr>
                   <pic:blipFill>
-                    <a:blip r:embed="rId12"/>
+                    <a:blip r:embed="rId13"/>
                     <a:stretch>
                       <a:fillRect/>
                     </a:stretch>
@@ -4720,6 +4850,65 @@
           <w:sz w:val="28"/>
           <w:szCs w:val="28"/>
         </w:rPr>
+        <w:t xml:space="preserve">С учетом имеющихся географических данных, с помощью свободной кроссплатформенной геоинформационной системы – </w:t>
+      </w:r>
+      <w:r>
+        <w:rPr>
+          <w:rFonts w:ascii="Times New Roman" w:hAnsi="Times New Roman" w:cs="Times New Roman"/>
+          <w:sz w:val="28"/>
+          <w:szCs w:val="28"/>
+          <w:lang w:val="en-US"/>
+        </w:rPr>
+        <w:t>QGIS</w:t>
+      </w:r>
+      <w:r>
+        <w:rPr>
+          <w:rFonts w:ascii="Times New Roman" w:hAnsi="Times New Roman" w:cs="Times New Roman"/>
+          <w:sz w:val="28"/>
+          <w:szCs w:val="28"/>
+        </w:rPr>
+        <w:t xml:space="preserve">, предназначенной для создания, редактирования, визуализации, анализа и публикации геопространственной информации, выведем их на координатную систему с наложенной на нее картой Санкт-Петербурга для проведения ознакомительного анализа. </w:t>
+      </w:r>
+    </w:p>
+    <w:p>
+      <w:pPr>
+        <w:spacing w:after="0" w:line="360" w:lineRule="auto"/>
+        <w:ind w:firstLine="709"/>
+        <w:jc w:val="both"/>
+        <w:rPr>
+          <w:rFonts w:ascii="Times New Roman" w:hAnsi="Times New Roman" w:cs="Times New Roman"/>
+          <w:sz w:val="28"/>
+          <w:szCs w:val="28"/>
+          <w:lang w:val="en-US"/>
+        </w:rPr>
+      </w:pPr>
+      <w:r>
+        <w:rPr>
+          <w:rFonts w:ascii="Times New Roman" w:hAnsi="Times New Roman" w:cs="Times New Roman"/>
+          <w:sz w:val="28"/>
+          <w:szCs w:val="28"/>
+          <w:lang w:val="en-US"/>
+        </w:rPr>
+        <w:t>[]</w:t>
+      </w:r>
+    </w:p>
+    <w:p>
+      <w:pPr>
+        <w:spacing w:after="0" w:line="360" w:lineRule="auto"/>
+        <w:ind w:firstLine="709"/>
+        <w:jc w:val="both"/>
+        <w:rPr>
+          <w:rFonts w:ascii="Times New Roman" w:hAnsi="Times New Roman" w:cs="Times New Roman"/>
+          <w:sz w:val="28"/>
+          <w:szCs w:val="28"/>
+        </w:rPr>
+      </w:pPr>
+      <w:r>
+        <w:rPr>
+          <w:rFonts w:ascii="Times New Roman" w:hAnsi="Times New Roman" w:cs="Times New Roman"/>
+          <w:sz w:val="28"/>
+          <w:szCs w:val="28"/>
+        </w:rPr>
         <w:t>Теперь же возникает немного другого рода проблема – чрезмерное количество факторов в нашем наборе данных, которые при этом создают большую межфакторную корреляцию – дистанции до станций метро</w:t>
       </w:r>
       <w:r>
@@ -4788,7 +4977,7 @@
                     <pic:cNvPicPr/>
                   </pic:nvPicPr>
                   <pic:blipFill>
-                    <a:blip r:embed="rId13"/>
+                    <a:blip r:embed="rId14"/>
                     <a:stretch>
                       <a:fillRect/>
                     </a:stretch>
@@ -4860,7 +5049,7 @@
                     <pic:cNvPicPr/>
                   </pic:nvPicPr>
                   <pic:blipFill>
-                    <a:blip r:embed="rId14"/>
+                    <a:blip r:embed="rId15"/>
                     <a:stretch>
                       <a:fillRect/>
                     </a:stretch>
@@ -4898,7 +5087,39 @@
           <w:sz w:val="28"/>
           <w:szCs w:val="28"/>
         </w:rPr>
-        <w:t>По ней во многом можно сделать заключение о большой роли отрицательного влияния конечных станций на стоимость квадратного метра.</w:t>
+        <w:t>По ней</w:t>
+      </w:r>
+      <w:r>
+        <w:rPr>
+          <w:rFonts w:ascii="Times New Roman" w:hAnsi="Times New Roman" w:cs="Times New Roman"/>
+          <w:sz w:val="28"/>
+          <w:szCs w:val="28"/>
+        </w:rPr>
+        <w:t>,</w:t>
+      </w:r>
+      <w:r>
+        <w:rPr>
+          <w:rFonts w:ascii="Times New Roman" w:hAnsi="Times New Roman" w:cs="Times New Roman"/>
+          <w:sz w:val="28"/>
+          <w:szCs w:val="28"/>
+        </w:rPr>
+        <w:t xml:space="preserve"> во многом</w:t>
+      </w:r>
+      <w:r>
+        <w:rPr>
+          <w:rFonts w:ascii="Times New Roman" w:hAnsi="Times New Roman" w:cs="Times New Roman"/>
+          <w:sz w:val="28"/>
+          <w:szCs w:val="28"/>
+        </w:rPr>
+        <w:t>,</w:t>
+      </w:r>
+      <w:r>
+        <w:rPr>
+          <w:rFonts w:ascii="Times New Roman" w:hAnsi="Times New Roman" w:cs="Times New Roman"/>
+          <w:sz w:val="28"/>
+          <w:szCs w:val="28"/>
+        </w:rPr>
+        <w:t xml:space="preserve"> можно сделать заключение о большой роли отрицательного влияния конечных станций на стоимость квадратного метра.</w:t>
       </w:r>
       <w:r>
         <w:rPr>
@@ -4972,7 +5193,7 @@
                     <pic:cNvPicPr/>
                   </pic:nvPicPr>
                   <pic:blipFill>
-                    <a:blip r:embed="rId15"/>
+                    <a:blip r:embed="rId16"/>
                     <a:stretch>
                       <a:fillRect/>
                     </a:stretch>
@@ -5202,7 +5423,6 @@
           <w:rFonts w:ascii="Times New Roman" w:hAnsi="Times New Roman" w:cs="Times New Roman"/>
           <w:sz w:val="28"/>
           <w:szCs w:val="28"/>
-          <w:lang w:val="en-US"/>
         </w:rPr>
       </w:pPr>
       <w:r>
@@ -5363,7 +5583,7 @@
                     <pic:cNvPicPr/>
                   </pic:nvPicPr>
                   <pic:blipFill>
-                    <a:blip r:embed="rId16"/>
+                    <a:blip r:embed="rId17"/>
                     <a:stretch>
                       <a:fillRect/>
                     </a:stretch>
@@ -6184,7 +6404,7 @@
                     <pic:cNvPicPr/>
                   </pic:nvPicPr>
                   <pic:blipFill>
-                    <a:blip r:embed="rId17"/>
+                    <a:blip r:embed="rId18"/>
                     <a:stretch>
                       <a:fillRect/>
                     </a:stretch>
@@ -6275,6 +6495,249 @@
           <w:szCs w:val="28"/>
         </w:rPr>
         <w:t xml:space="preserve">Поэтому мы обрабатываем данные, </w:t>
+      </w:r>
+      <w:r>
+        <w:rPr>
+          <w:rFonts w:ascii="Times New Roman" w:hAnsi="Times New Roman" w:cs="Times New Roman"/>
+          <w:sz w:val="28"/>
+          <w:szCs w:val="28"/>
+        </w:rPr>
+        <w:t>исключая объекты со стоимостью квадратного метра менее 30 000 рублей и более 450 000 рублей. При этом также убираем данные ниже 5% квантиля и выше 95%, чтобы даже с учетом исключенных данных – устранить разброс значений, нормализовать распределение. Выведем гистограмму и получим следующий результат:</w:t>
+      </w:r>
+    </w:p>
+    <w:p>
+      <w:pPr>
+        <w:spacing w:after="0" w:line="360" w:lineRule="auto"/>
+        <w:jc w:val="center"/>
+        <w:rPr>
+          <w:rFonts w:ascii="Times New Roman" w:hAnsi="Times New Roman" w:cs="Times New Roman"/>
+          <w:sz w:val="28"/>
+          <w:szCs w:val="28"/>
+        </w:rPr>
+      </w:pPr>
+      <w:r>
+        <w:rPr>
+          <w:noProof/>
+        </w:rPr>
+        <w:lastRenderedPageBreak/>
+        <w:drawing>
+          <wp:inline distT="0" distB="0" distL="0" distR="0" wp14:anchorId="4C7C0957" wp14:editId="4D7F3A5A">
+            <wp:extent cx="1304925" cy="1085850"/>
+            <wp:effectExtent l="0" t="0" r="9525" b="0"/>
+            <wp:docPr id="1841128433" name="Рисунок 1"/>
+            <wp:cNvGraphicFramePr>
+              <a:graphicFrameLocks xmlns:a="http://schemas.openxmlformats.org/drawingml/2006/main" noChangeAspect="1"/>
+            </wp:cNvGraphicFramePr>
+            <a:graphic xmlns:a="http://schemas.openxmlformats.org/drawingml/2006/main">
+              <a:graphicData uri="http://schemas.openxmlformats.org/drawingml/2006/picture">
+                <pic:pic xmlns:pic="http://schemas.openxmlformats.org/drawingml/2006/picture">
+                  <pic:nvPicPr>
+                    <pic:cNvPr id="1841128433" name=""/>
+                    <pic:cNvPicPr/>
+                  </pic:nvPicPr>
+                  <pic:blipFill>
+                    <a:blip r:embed="rId19"/>
+                    <a:stretch>
+                      <a:fillRect/>
+                    </a:stretch>
+                  </pic:blipFill>
+                  <pic:spPr>
+                    <a:xfrm>
+                      <a:off x="0" y="0"/>
+                      <a:ext cx="1304925" cy="1085850"/>
+                    </a:xfrm>
+                    <a:prstGeom prst="rect">
+                      <a:avLst/>
+                    </a:prstGeom>
+                  </pic:spPr>
+                </pic:pic>
+              </a:graphicData>
+            </a:graphic>
+          </wp:inline>
+        </w:drawing>
+      </w:r>
+    </w:p>
+    <w:p>
+      <w:pPr>
+        <w:spacing w:after="0" w:line="360" w:lineRule="auto"/>
+        <w:ind w:firstLine="709"/>
+        <w:jc w:val="both"/>
+        <w:rPr>
+          <w:rFonts w:ascii="Times New Roman" w:hAnsi="Times New Roman" w:cs="Times New Roman"/>
+          <w:sz w:val="28"/>
+          <w:szCs w:val="28"/>
+        </w:rPr>
+      </w:pPr>
+      <w:r>
+        <w:rPr>
+          <w:rFonts w:ascii="Times New Roman" w:hAnsi="Times New Roman" w:cs="Times New Roman"/>
+          <w:sz w:val="28"/>
+          <w:szCs w:val="28"/>
+        </w:rPr>
+        <w:t>Выведем подобную статистику для каждого оставшегося параметра в наших данных:</w:t>
+      </w:r>
+    </w:p>
+    <w:p>
+      <w:pPr>
+        <w:spacing w:after="0" w:line="360" w:lineRule="auto"/>
+        <w:jc w:val="center"/>
+        <w:rPr>
+          <w:rFonts w:ascii="Times New Roman" w:hAnsi="Times New Roman" w:cs="Times New Roman"/>
+          <w:sz w:val="28"/>
+          <w:szCs w:val="28"/>
+        </w:rPr>
+      </w:pPr>
+      <w:r>
+        <w:rPr>
+          <w:noProof/>
+        </w:rPr>
+        <w:drawing>
+          <wp:inline distT="0" distB="0" distL="0" distR="0" wp14:anchorId="6E27117D" wp14:editId="6BD6CACA">
+            <wp:extent cx="4276725" cy="3362325"/>
+            <wp:effectExtent l="0" t="0" r="9525" b="9525"/>
+            <wp:docPr id="75356127" name="Рисунок 1"/>
+            <wp:cNvGraphicFramePr>
+              <a:graphicFrameLocks xmlns:a="http://schemas.openxmlformats.org/drawingml/2006/main" noChangeAspect="1"/>
+            </wp:cNvGraphicFramePr>
+            <a:graphic xmlns:a="http://schemas.openxmlformats.org/drawingml/2006/main">
+              <a:graphicData uri="http://schemas.openxmlformats.org/drawingml/2006/picture">
+                <pic:pic xmlns:pic="http://schemas.openxmlformats.org/drawingml/2006/picture">
+                  <pic:nvPicPr>
+                    <pic:cNvPr id="75356127" name=""/>
+                    <pic:cNvPicPr/>
+                  </pic:nvPicPr>
+                  <pic:blipFill>
+                    <a:blip r:embed="rId20"/>
+                    <a:stretch>
+                      <a:fillRect/>
+                    </a:stretch>
+                  </pic:blipFill>
+                  <pic:spPr>
+                    <a:xfrm>
+                      <a:off x="0" y="0"/>
+                      <a:ext cx="4276725" cy="3362325"/>
+                    </a:xfrm>
+                    <a:prstGeom prst="rect">
+                      <a:avLst/>
+                    </a:prstGeom>
+                  </pic:spPr>
+                </pic:pic>
+              </a:graphicData>
+            </a:graphic>
+          </wp:inline>
+        </w:drawing>
+      </w:r>
+    </w:p>
+    <w:p>
+      <w:pPr>
+        <w:spacing w:after="0" w:line="360" w:lineRule="auto"/>
+        <w:ind w:firstLine="709"/>
+        <w:jc w:val="both"/>
+        <w:rPr>
+          <w:rFonts w:ascii="Times New Roman" w:hAnsi="Times New Roman" w:cs="Times New Roman"/>
+          <w:sz w:val="28"/>
+          <w:szCs w:val="28"/>
+        </w:rPr>
+      </w:pPr>
+      <w:r>
+        <w:rPr>
+          <w:rFonts w:ascii="Times New Roman" w:hAnsi="Times New Roman" w:cs="Times New Roman"/>
+          <w:sz w:val="28"/>
+          <w:szCs w:val="28"/>
+        </w:rPr>
+        <w:t xml:space="preserve">Видим, что по большей части данные нормализованы или не могут быть откорректированы, за исключением расстояния от центра. Рассмотрим количество объявлений, объект которых находится на разных расстояниях от центра, определим с какого расстояния, можно считать, что объекты нерелевантны или не настолько востребованы, чтобы оставлять наличие выбросов. </w:t>
+      </w:r>
+    </w:p>
+    <w:p>
+      <w:pPr>
+        <w:spacing w:after="0" w:line="360" w:lineRule="auto"/>
+        <w:ind w:firstLine="709"/>
+        <w:jc w:val="both"/>
+        <w:rPr>
+          <w:rFonts w:ascii="Times New Roman" w:hAnsi="Times New Roman" w:cs="Times New Roman"/>
+          <w:sz w:val="28"/>
+          <w:szCs w:val="28"/>
+        </w:rPr>
+      </w:pPr>
+      <w:r>
+        <w:rPr>
+          <w:rFonts w:ascii="Times New Roman" w:hAnsi="Times New Roman" w:cs="Times New Roman"/>
+          <w:sz w:val="28"/>
+          <w:szCs w:val="28"/>
+        </w:rPr>
+        <w:t>Путем практического исследования было решено остановиться на 30 км от центра  - мы не исключаем все объявления за чертой города, однако не учитываем чрезмерно удаленные, позволяя нам больше отталкиваться от цен города. Смотрим на изменения:</w:t>
+      </w:r>
+    </w:p>
+    <w:p>
+      <w:pPr>
+        <w:spacing w:after="0" w:line="360" w:lineRule="auto"/>
+        <w:jc w:val="center"/>
+        <w:rPr>
+          <w:rFonts w:ascii="Times New Roman" w:hAnsi="Times New Roman" w:cs="Times New Roman"/>
+          <w:sz w:val="28"/>
+          <w:szCs w:val="28"/>
+        </w:rPr>
+      </w:pPr>
+      <w:r>
+        <w:rPr>
+          <w:noProof/>
+        </w:rPr>
+        <w:lastRenderedPageBreak/>
+        <w:drawing>
+          <wp:inline distT="0" distB="0" distL="0" distR="0" wp14:anchorId="06A8E0C3" wp14:editId="17C33E9B">
+            <wp:extent cx="4314825" cy="3314700"/>
+            <wp:effectExtent l="0" t="0" r="9525" b="0"/>
+            <wp:docPr id="276203897" name="Рисунок 1"/>
+            <wp:cNvGraphicFramePr>
+              <a:graphicFrameLocks xmlns:a="http://schemas.openxmlformats.org/drawingml/2006/main" noChangeAspect="1"/>
+            </wp:cNvGraphicFramePr>
+            <a:graphic xmlns:a="http://schemas.openxmlformats.org/drawingml/2006/main">
+              <a:graphicData uri="http://schemas.openxmlformats.org/drawingml/2006/picture">
+                <pic:pic xmlns:pic="http://schemas.openxmlformats.org/drawingml/2006/picture">
+                  <pic:nvPicPr>
+                    <pic:cNvPr id="276203897" name=""/>
+                    <pic:cNvPicPr/>
+                  </pic:nvPicPr>
+                  <pic:blipFill>
+                    <a:blip r:embed="rId21"/>
+                    <a:stretch>
+                      <a:fillRect/>
+                    </a:stretch>
+                  </pic:blipFill>
+                  <pic:spPr>
+                    <a:xfrm>
+                      <a:off x="0" y="0"/>
+                      <a:ext cx="4314825" cy="3314700"/>
+                    </a:xfrm>
+                    <a:prstGeom prst="rect">
+                      <a:avLst/>
+                    </a:prstGeom>
+                  </pic:spPr>
+                </pic:pic>
+              </a:graphicData>
+            </a:graphic>
+          </wp:inline>
+        </w:drawing>
+      </w:r>
+    </w:p>
+    <w:p>
+      <w:pPr>
+        <w:spacing w:after="0" w:line="360" w:lineRule="auto"/>
+        <w:ind w:firstLine="709"/>
+        <w:jc w:val="both"/>
+        <w:rPr>
+          <w:rFonts w:ascii="Times New Roman" w:hAnsi="Times New Roman" w:cs="Times New Roman"/>
+          <w:sz w:val="28"/>
+          <w:szCs w:val="28"/>
+        </w:rPr>
+      </w:pPr>
+      <w:r>
+        <w:rPr>
+          <w:rFonts w:ascii="Times New Roman" w:hAnsi="Times New Roman" w:cs="Times New Roman"/>
+          <w:sz w:val="28"/>
+          <w:szCs w:val="28"/>
+        </w:rPr>
+        <w:t>После использования указанных методов разработки выводим количество строк с данными объектов, которые мы будем использовать для построения моделей. Их число - 801 объект.</w:t>
       </w:r>
     </w:p>
     <w:p>
@@ -7776,4 +8239,16 @@
     </a:ext>
   </a:extLst>
 </a:theme>
+</file>
+
+<file path=customXml/item1.xml><?xml version="1.0" encoding="utf-8"?>
+<b:Sources xmlns:b="http://schemas.openxmlformats.org/officeDocument/2006/bibliography" xmlns="http://schemas.openxmlformats.org/officeDocument/2006/bibliography" SelectedStyle="\APASixthEditionOfficeOnline.xsl" StyleName="APA" Version="6"/>
+</file>
+
+<file path=customXml/itemProps1.xml><?xml version="1.0" encoding="utf-8"?>
+<ds:datastoreItem xmlns:ds="http://schemas.openxmlformats.org/officeDocument/2006/customXml" ds:itemID="{F7D3B905-16A9-409E-91E6-A04DCD444C5C}">
+  <ds:schemaRefs>
+    <ds:schemaRef ds:uri="http://schemas.openxmlformats.org/officeDocument/2006/bibliography"/>
+  </ds:schemaRefs>
+</ds:datastoreItem>
 </file>
</xml_diff>